<commit_message>
update versionsstyring - morten
</commit_message>
<xml_diff>
--- a/Versionsstyring - Morten Aslak.docx
+++ b/Versionsstyring - Morten Aslak.docx
@@ -6,21 +6,8 @@
       <w:pPr>
         <w:pStyle w:val="Overskrift2"/>
       </w:pPr>
-      <w:proofErr w:type="spellStart"/>
-      <w:r>
-        <w:t>GitLab</w:t>
-      </w:r>
-      <w:proofErr w:type="spellEnd"/>
-      <w:r>
-        <w:t xml:space="preserve"> </w:t>
-      </w:r>
-      <w:proofErr w:type="spellStart"/>
-      <w:r>
-        <w:t>vs</w:t>
-      </w:r>
-      <w:proofErr w:type="spellEnd"/>
-      <w:r>
-        <w:t xml:space="preserve"> GitHub</w:t>
+      <w:r>
+        <w:t>GitLab vs GitHub</w:t>
       </w:r>
     </w:p>
     <w:p>
@@ -33,21 +20,7 @@
         <w:rPr>
           <w:lang w:val="en-US"/>
         </w:rPr>
-        <w:t xml:space="preserve">GitLab </w:t>
-      </w:r>
-      <w:proofErr w:type="spellStart"/>
-      <w:r>
-        <w:rPr>
-          <w:lang w:val="en-US"/>
-        </w:rPr>
-        <w:t>har</w:t>
-      </w:r>
-      <w:proofErr w:type="spellEnd"/>
-      <w:r>
-        <w:rPr>
-          <w:lang w:val="en-US"/>
-        </w:rPr>
-        <w:t xml:space="preserve"> CI/CD (Continuous In</w:t>
+        <w:t>GitLab har CI/CD (Continuous In</w:t>
       </w:r>
       <w:r>
         <w:rPr>
@@ -65,78 +38,33 @@
         <w:rPr>
           <w:lang w:val="en-US"/>
         </w:rPr>
-        <w:t xml:space="preserve"> Deployment) </w:t>
-      </w:r>
-      <w:proofErr w:type="spellStart"/>
-      <w:r>
-        <w:rPr>
-          <w:lang w:val="en-US"/>
-        </w:rPr>
-        <w:t>værktøjet</w:t>
-      </w:r>
-      <w:proofErr w:type="spellEnd"/>
-      <w:r>
-        <w:rPr>
-          <w:lang w:val="en-US"/>
-        </w:rPr>
-        <w:t xml:space="preserve">. </w:t>
-      </w:r>
-      <w:r>
-        <w:t xml:space="preserve">CI kan bygge projekter, </w:t>
-      </w:r>
-      <w:proofErr w:type="gramStart"/>
-      <w:r>
-        <w:t>inklusiv</w:t>
-      </w:r>
-      <w:proofErr w:type="gramEnd"/>
-      <w:r>
-        <w:t xml:space="preserve"> unittest af dette. Fejler en sådan test, da kan det hindres at ikke funktionel kod</w:t>
-      </w:r>
-      <w:r>
-        <w:t xml:space="preserve">e </w:t>
-      </w:r>
-      <w:proofErr w:type="spellStart"/>
-      <w:r>
-        <w:t>deployes</w:t>
-      </w:r>
-      <w:proofErr w:type="spellEnd"/>
-      <w:r>
-        <w:t xml:space="preserve">. Man kan derfor kun </w:t>
-      </w:r>
-      <w:proofErr w:type="spellStart"/>
-      <w:r>
-        <w:t>deploye</w:t>
-      </w:r>
-      <w:proofErr w:type="spellEnd"/>
-      <w:r>
-        <w:t xml:space="preserve"> kode der virker</w:t>
+        <w:t xml:space="preserve"> Deployment) værktøjet. </w:t>
+      </w:r>
+      <w:r>
+        <w:t>CI kan bygge projekter, inklusiv unittest af dette. Fejler en sådan test, da kan det hindres at ikke funktionel kod</w:t>
+      </w:r>
+      <w:r>
+        <w:t>e deployes. Man kan derfor kun deploye kode der virker</w:t>
       </w:r>
       <w:r>
         <w:t>. Dette er meget praktisk når flere arbejde på samme kode</w:t>
       </w:r>
       <w:r>
-        <w:t xml:space="preserve">. CD kan </w:t>
-      </w:r>
-      <w:proofErr w:type="spellStart"/>
-      <w:r>
-        <w:t>deploye</w:t>
-      </w:r>
-      <w:proofErr w:type="spellEnd"/>
-      <w:r>
-        <w:t xml:space="preserve"> til hjemmesider, containers mm. </w:t>
+        <w:t xml:space="preserve">. CD kan deploye til hjemmesider, containers mm. </w:t>
       </w:r>
     </w:p>
     <w:p>
       <w:r>
-        <w:t xml:space="preserve">Om man bruger det ene eller andet, er mest en smagssag. CI/CD kan dog tale for at bruge </w:t>
-      </w:r>
-      <w:proofErr w:type="spellStart"/>
-      <w:r>
-        <w:t>GitLab</w:t>
-      </w:r>
-      <w:proofErr w:type="spellEnd"/>
+        <w:t>Om man bruger det ene eller andet, er mest en smagssag. CI/CD kan dog tale for at bruge GitLab</w:t>
+      </w:r>
+      <w:r>
+        <w:t>; denne funktionalitet er er dog også mulig med GibHub</w:t>
+      </w:r>
       <w:r>
         <w:t>.</w:t>
+      </w:r>
+      <w:r>
+        <w:t xml:space="preserve"> Begge værktøjer gør i det store billede det sammen; hvor der, umiddelbart, er størst forskel i brugerfladerne og terminologierne. </w:t>
       </w:r>
       <w:r>
         <w:t xml:space="preserve"> </w:t>

</xml_diff>